<commit_message>
Re-architected and refactored the main programme
</commit_message>
<xml_diff>
--- a/docs/architecture_with_functions.docx
+++ b/docs/architecture_with_functions.docx
@@ -23,285 +23,1179 @@
         <w:t>Flask Web App Container - app.py</w:t>
       </w:r>
     </w:p>
+    <w:p/>
     <w:p>
-      <w:r>
-        <w:t>Purpose: Create and configure the Flask app, register blueprints, and handle app-level configuration.</w:t>
+      <w:pPr>
+        <w:rPr>
+          <w:b/>
+          <w:bCs/>
+          <w:lang w:val="en-GB"/>
+        </w:rPr>
+      </w:pPr>
+      <w:proofErr w:type="gramStart"/>
+      <w:r>
+        <w:rPr>
+          <w:rFonts w:ascii="Segoe UI Emoji" w:hAnsi="Segoe UI Emoji" w:cs="Segoe UI Emoji"/>
+          <w:b/>
+          <w:bCs/>
+          <w:lang w:val="en-GB"/>
+        </w:rPr>
+        <w:t xml:space="preserve">The </w:t>
+      </w:r>
+      <w:r>
+        <w:rPr>
+          <w:b/>
+          <w:bCs/>
+          <w:lang w:val="en-GB"/>
+        </w:rPr>
+        <w:t xml:space="preserve"> Flask</w:t>
+      </w:r>
+      <w:proofErr w:type="gramEnd"/>
+      <w:r>
+        <w:rPr>
+          <w:b/>
+          <w:bCs/>
+          <w:lang w:val="en-GB"/>
+        </w:rPr>
+        <w:t xml:space="preserve"> app file (your web server)</w:t>
+      </w:r>
+      <w:r>
+        <w:rPr>
+          <w:b/>
+          <w:bCs/>
+          <w:lang w:val="en-GB"/>
+        </w:rPr>
+        <w:t xml:space="preserve"> is the User Interface</w:t>
       </w:r>
     </w:p>
     <w:p>
-      <w:r>
-        <w:t>- create_app(config_overrides=None)</w:t>
+      <w:pPr>
+        <w:rPr>
+          <w:lang w:val="en-GB"/>
+        </w:rPr>
+      </w:pPr>
+      <w:r>
+        <w:rPr>
+          <w:lang w:val="en-GB"/>
+        </w:rPr>
+        <w:t>This is the file containing:</w:t>
       </w:r>
     </w:p>
     <w:p>
-      <w:r>
-        <w:t>- configure_logging(app)</w:t>
+      <w:pPr>
+        <w:rPr>
+          <w:lang w:val="en-GB"/>
+        </w:rPr>
+      </w:pPr>
+      <w:r>
+        <w:rPr>
+          <w:lang w:val="en-GB"/>
+        </w:rPr>
+        <w:t>@</w:t>
+      </w:r>
+      <w:proofErr w:type="gramStart"/>
+      <w:r>
+        <w:rPr>
+          <w:lang w:val="en-GB"/>
+        </w:rPr>
+        <w:t>app.route</w:t>
+      </w:r>
+      <w:proofErr w:type="gramEnd"/>
+      <w:r>
+        <w:rPr>
+          <w:lang w:val="en-GB"/>
+        </w:rPr>
+        <w:t>("/")</w:t>
       </w:r>
     </w:p>
     <w:p>
-      <w:r>
-        <w:t>- register_blueprints(app)</w:t>
+      <w:pPr>
+        <w:rPr>
+          <w:lang w:val="en-GB"/>
+        </w:rPr>
+      </w:pPr>
+      <w:r>
+        <w:rPr>
+          <w:lang w:val="en-GB"/>
+        </w:rPr>
+        <w:t>@</w:t>
+      </w:r>
+      <w:proofErr w:type="gramStart"/>
+      <w:r>
+        <w:rPr>
+          <w:lang w:val="en-GB"/>
+        </w:rPr>
+        <w:t>app.route</w:t>
+      </w:r>
+      <w:proofErr w:type="gramEnd"/>
+      <w:r>
+        <w:rPr>
+          <w:lang w:val="en-GB"/>
+        </w:rPr>
+        <w:t>("/guess")</w:t>
       </w:r>
     </w:p>
     <w:p>
-      <w:r>
-        <w:t>- load_initial_data(app)</w:t>
+      <w:pPr>
+        <w:rPr>
+          <w:lang w:val="en-GB"/>
+        </w:rPr>
+      </w:pPr>
+      <w:r>
+        <w:rPr>
+          <w:lang w:val="en-GB"/>
+        </w:rPr>
+        <w:t>@</w:t>
+      </w:r>
+      <w:proofErr w:type="gramStart"/>
+      <w:r>
+        <w:rPr>
+          <w:lang w:val="en-GB"/>
+        </w:rPr>
+        <w:t>app.route</w:t>
+      </w:r>
+      <w:proofErr w:type="gramEnd"/>
+      <w:r>
+        <w:rPr>
+          <w:lang w:val="en-GB"/>
+        </w:rPr>
+        <w:t>("/new_game")</w:t>
       </w:r>
     </w:p>
     <w:p>
       <w:pPr>
-        <w:pStyle w:val="Heading1"/>
-      </w:pPr>
-      <w:r>
-        <w:t>Flask Web App Container - routes.py</w:t>
+        <w:rPr>
+          <w:lang w:val="en-GB"/>
+        </w:rPr>
+      </w:pPr>
+      <w:r>
+        <w:rPr>
+          <w:lang w:val="en-GB"/>
+        </w:rPr>
+        <w:t>This file:</w:t>
       </w:r>
     </w:p>
     <w:p>
-      <w:r>
-        <w:t>Purpose: Define HTTP endpoints and orchestrate interactions between the Game logic, Persistence, and Templates.</w:t>
+      <w:pPr>
+        <w:numPr>
+          <w:ilvl w:val="0"/>
+          <w:numId w:val="10"/>
+        </w:numPr>
+        <w:rPr>
+          <w:lang w:val="en-GB"/>
+        </w:rPr>
+      </w:pPr>
+      <w:r>
+        <w:rPr>
+          <w:lang w:val="en-GB"/>
+        </w:rPr>
+        <w:t>Runs the web server</w:t>
       </w:r>
     </w:p>
     <w:p>
-      <w:r>
-        <w:t>- index()</w:t>
+      <w:pPr>
+        <w:numPr>
+          <w:ilvl w:val="0"/>
+          <w:numId w:val="10"/>
+        </w:numPr>
+        <w:rPr>
+          <w:lang w:val="en-GB"/>
+        </w:rPr>
+      </w:pPr>
+      <w:r>
+        <w:rPr>
+          <w:lang w:val="en-GB"/>
+        </w:rPr>
+        <w:t>Handles guesses</w:t>
       </w:r>
     </w:p>
     <w:p>
-      <w:r>
-        <w:t>- new_game()</w:t>
+      <w:pPr>
+        <w:numPr>
+          <w:ilvl w:val="0"/>
+          <w:numId w:val="10"/>
+        </w:numPr>
+        <w:rPr>
+          <w:lang w:val="en-GB"/>
+        </w:rPr>
+      </w:pPr>
+      <w:r>
+        <w:rPr>
+          <w:lang w:val="en-GB"/>
+        </w:rPr>
+        <w:t>Starts a new game</w:t>
       </w:r>
     </w:p>
     <w:p>
-      <w:r>
-        <w:t>- guess()</w:t>
+      <w:pPr>
+        <w:numPr>
+          <w:ilvl w:val="0"/>
+          <w:numId w:val="10"/>
+        </w:numPr>
+        <w:rPr>
+          <w:lang w:val="en-GB"/>
+        </w:rPr>
+      </w:pPr>
+      <w:r>
+        <w:rPr>
+          <w:lang w:val="en-GB"/>
+        </w:rPr>
+        <w:t>Renders the HTML page</w:t>
       </w:r>
     </w:p>
     <w:p>
-      <w:r>
-        <w:t>- admin()</w:t>
+      <w:pPr>
+        <w:rPr>
+          <w:lang w:val="en-GB"/>
+        </w:rPr>
+      </w:pPr>
+      <w:r>
+        <w:rPr>
+          <w:lang w:val="en-GB"/>
+        </w:rPr>
+        <w:t>Without this file, nothing runs.</w:t>
       </w:r>
     </w:p>
     <w:p>
-      <w:r>
-        <w:t>- resume_game()</w:t>
+      <w:pPr>
+        <w:pStyle w:val="Heading1"/>
+      </w:pPr>
+      <w:r>
+        <w:t>Game Logic (hangman/game.py)</w:t>
       </w:r>
     </w:p>
     <w:p>
       <w:pPr>
-        <w:pStyle w:val="Heading1"/>
-      </w:pPr>
-      <w:r>
-        <w:t>Templates (templates/)</w:t>
-      </w:r>
+        <w:rPr>
+          <w:lang w:val="en-GB"/>
+        </w:rPr>
+      </w:pPr>
     </w:p>
     <w:p>
-      <w:r>
-        <w:t>Files: base.html, index.html, game.html, game_over.html, admin.html</w:t>
+      <w:pPr>
+        <w:rPr>
+          <w:b/>
+          <w:bCs/>
+          <w:lang w:val="en-GB"/>
+        </w:rPr>
+      </w:pPr>
+      <w:r>
+        <w:rPr>
+          <w:rFonts w:ascii="Segoe UI Emoji" w:hAnsi="Segoe UI Emoji" w:cs="Segoe UI Emoji"/>
+          <w:b/>
+          <w:bCs/>
+          <w:lang w:val="en-GB"/>
+        </w:rPr>
+        <w:t>This is the</w:t>
+      </w:r>
+      <w:r>
+        <w:rPr>
+          <w:b/>
+          <w:bCs/>
+          <w:lang w:val="en-GB"/>
+        </w:rPr>
+        <w:t xml:space="preserve"> Game class (game.py)</w:t>
+      </w:r>
+      <w:r>
+        <w:rPr>
+          <w:b/>
+          <w:bCs/>
+          <w:lang w:val="en-GB"/>
+        </w:rPr>
+        <w:t>. It creates the “game” object.</w:t>
       </w:r>
     </w:p>
     <w:p>
       <w:pPr>
-        <w:pStyle w:val="Heading1"/>
-      </w:pPr>
-      <w:r>
-        <w:t>Static (static/)</w:t>
+        <w:rPr>
+          <w:lang w:val="en-GB"/>
+        </w:rPr>
+      </w:pPr>
+      <w:r>
+        <w:rPr>
+          <w:lang w:val="en-GB"/>
+        </w:rPr>
+        <w:t>This file contains the logic for:</w:t>
       </w:r>
     </w:p>
     <w:p>
-      <w:r>
-        <w:t>Files: style.css, main.js (optional), hangman_stage_0.png ... hangman_stage_6.png</w:t>
+      <w:pPr>
+        <w:numPr>
+          <w:ilvl w:val="0"/>
+          <w:numId w:val="11"/>
+        </w:numPr>
+        <w:rPr>
+          <w:lang w:val="en-GB"/>
+        </w:rPr>
+      </w:pPr>
+      <w:r>
+        <w:rPr>
+          <w:lang w:val="en-GB"/>
+        </w:rPr>
+        <w:t>Setting the blank template</w:t>
       </w:r>
     </w:p>
     <w:p>
       <w:pPr>
-        <w:pStyle w:val="Heading1"/>
-      </w:pPr>
-      <w:r>
-        <w:lastRenderedPageBreak/>
-        <w:t>Game Logic (hangman/game.py)</w:t>
+        <w:numPr>
+          <w:ilvl w:val="0"/>
+          <w:numId w:val="11"/>
+        </w:numPr>
+        <w:rPr>
+          <w:lang w:val="en-GB"/>
+        </w:rPr>
+      </w:pPr>
+      <w:r>
+        <w:rPr>
+          <w:lang w:val="en-GB"/>
+        </w:rPr>
+        <w:t>Tracking the score</w:t>
       </w:r>
     </w:p>
     <w:p>
-      <w:r>
-        <w:t>Purpose: Core game rules and state management. Keep free of Flask imports for easy testing.</w:t>
+      <w:pPr>
+        <w:numPr>
+          <w:ilvl w:val="0"/>
+          <w:numId w:val="11"/>
+        </w:numPr>
+        <w:rPr>
+          <w:lang w:val="en-GB"/>
+        </w:rPr>
+      </w:pPr>
+      <w:r>
+        <w:rPr>
+          <w:lang w:val="en-GB"/>
+        </w:rPr>
+        <w:t>Tracking the game status</w:t>
       </w:r>
     </w:p>
     <w:p>
-      <w:r>
-        <w:t>- class Game(word, max_attempts=6)</w:t>
+      <w:pPr>
+        <w:numPr>
+          <w:ilvl w:val="0"/>
+          <w:numId w:val="11"/>
+        </w:numPr>
+        <w:rPr>
+          <w:lang w:val="en-GB"/>
+        </w:rPr>
+      </w:pPr>
+      <w:r>
+        <w:rPr>
+          <w:lang w:val="en-GB"/>
+        </w:rPr>
+        <w:lastRenderedPageBreak/>
+        <w:t>Storing the word</w:t>
       </w:r>
     </w:p>
     <w:p>
-      <w:r>
-        <w:t>- Game.start_game()</w:t>
+      <w:pPr>
+        <w:numPr>
+          <w:ilvl w:val="0"/>
+          <w:numId w:val="11"/>
+        </w:numPr>
+        <w:rPr>
+          <w:lang w:val="en-GB"/>
+        </w:rPr>
+      </w:pPr>
+      <w:r>
+        <w:rPr>
+          <w:lang w:val="en-GB"/>
+        </w:rPr>
+        <w:t>Identifying the game</w:t>
       </w:r>
     </w:p>
     <w:p>
-      <w:r>
-        <w:t>- Game.make_guess(letter)</w:t>
+      <w:pPr>
+        <w:rPr>
+          <w:lang w:val="en-GB"/>
+        </w:rPr>
+      </w:pPr>
+      <w:r>
+        <w:rPr>
+          <w:lang w:val="en-GB"/>
+        </w:rPr>
+        <w:t>The Flask app depends on this object:</w:t>
       </w:r>
     </w:p>
     <w:p>
-      <w:r>
-        <w:t>- Game.display_word()</w:t>
+      <w:pPr>
+        <w:rPr>
+          <w:lang w:val="en-GB"/>
+        </w:rPr>
+      </w:pPr>
+      <w:proofErr w:type="spellStart"/>
+      <w:r>
+        <w:rPr>
+          <w:lang w:val="en-GB"/>
+        </w:rPr>
+        <w:t>this_game</w:t>
+      </w:r>
+      <w:proofErr w:type="spellEnd"/>
+      <w:r>
+        <w:rPr>
+          <w:lang w:val="en-GB"/>
+        </w:rPr>
+        <w:t xml:space="preserve"> = </w:t>
+      </w:r>
+      <w:proofErr w:type="gramStart"/>
+      <w:r>
+        <w:rPr>
+          <w:lang w:val="en-GB"/>
+        </w:rPr>
+        <w:t>Game(</w:t>
+      </w:r>
+      <w:proofErr w:type="gramEnd"/>
+      <w:r>
+        <w:rPr>
+          <w:lang w:val="en-GB"/>
+        </w:rPr>
+        <w:t>'Rick', 'todays word')</w:t>
       </w:r>
     </w:p>
     <w:p>
-      <w:r>
-        <w:t>- Game.is_won()</w:t>
+      <w:pPr>
+        <w:rPr>
+          <w:lang w:val="en-GB"/>
+        </w:rPr>
+      </w:pPr>
+      <w:r>
+        <w:rPr>
+          <w:lang w:val="en-GB"/>
+        </w:rPr>
+        <w:t xml:space="preserve">So </w:t>
+      </w:r>
+      <w:r>
+        <w:rPr>
+          <w:b/>
+          <w:bCs/>
+          <w:lang w:val="en-GB"/>
+        </w:rPr>
+        <w:t>game.py is required</w:t>
+      </w:r>
+      <w:r>
+        <w:rPr>
+          <w:lang w:val="en-GB"/>
+        </w:rPr>
+        <w:t>.</w:t>
       </w:r>
     </w:p>
     <w:p>
-      <w:r>
-        <w:t>- Game.is_lost()</w:t>
+      <w:pPr>
+        <w:pStyle w:val="Heading1"/>
+      </w:pPr>
+      <w:r>
+        <w:t xml:space="preserve">Main </w:t>
+      </w:r>
+      <w:proofErr w:type="spellStart"/>
+      <w:r>
+        <w:t>programme</w:t>
+      </w:r>
+      <w:proofErr w:type="spellEnd"/>
+      <w:r>
+        <w:t xml:space="preserve"> (hangman/</w:t>
+      </w:r>
+      <w:r>
+        <w:t>main</w:t>
+      </w:r>
+      <w:r>
+        <w:t>.py)</w:t>
       </w:r>
     </w:p>
     <w:p>
-      <w:r>
-        <w:t>- Game.remaining_attempts()</w:t>
-      </w:r>
+      <w:pPr>
+        <w:rPr>
+          <w:lang w:val="en-GB"/>
+        </w:rPr>
+      </w:pPr>
     </w:p>
     <w:p>
-      <w:r>
-        <w:t>- Game.to_dict()</w:t>
+      <w:pPr>
+        <w:rPr>
+          <w:b/>
+          <w:bCs/>
+          <w:lang w:val="en-GB"/>
+        </w:rPr>
+      </w:pPr>
+      <w:r>
+        <w:rPr>
+          <w:rFonts w:ascii="Segoe UI Emoji" w:hAnsi="Segoe UI Emoji" w:cs="Segoe UI Emoji"/>
+          <w:b/>
+          <w:bCs/>
+          <w:lang w:val="en-GB"/>
+        </w:rPr>
+        <w:t>❗</w:t>
+      </w:r>
+      <w:r>
+        <w:rPr>
+          <w:b/>
+          <w:bCs/>
+          <w:lang w:val="en-GB"/>
+        </w:rPr>
+        <w:t xml:space="preserve"> 3. You ALSO need your </w:t>
+      </w:r>
+      <w:proofErr w:type="spellStart"/>
+      <w:r>
+        <w:rPr>
+          <w:b/>
+          <w:bCs/>
+          <w:lang w:val="en-GB"/>
+        </w:rPr>
+        <w:t>hangman_</w:t>
+      </w:r>
+      <w:proofErr w:type="gramStart"/>
+      <w:r>
+        <w:rPr>
+          <w:b/>
+          <w:bCs/>
+          <w:lang w:val="en-GB"/>
+        </w:rPr>
+        <w:t>code.main</w:t>
+      </w:r>
+      <w:proofErr w:type="gramEnd"/>
+      <w:r>
+        <w:rPr>
+          <w:b/>
+          <w:bCs/>
+          <w:lang w:val="en-GB"/>
+        </w:rPr>
+        <w:t>.guess</w:t>
+      </w:r>
+      <w:proofErr w:type="spellEnd"/>
+      <w:r>
+        <w:rPr>
+          <w:b/>
+          <w:bCs/>
+          <w:lang w:val="en-GB"/>
+        </w:rPr>
+        <w:t xml:space="preserve"> function</w:t>
       </w:r>
     </w:p>
     <w:p>
-      <w:r>
-        <w:t>- Game.from_dict(data)</w:t>
+      <w:pPr>
+        <w:rPr>
+          <w:lang w:val="en-GB"/>
+        </w:rPr>
+      </w:pPr>
+      <w:r>
+        <w:rPr>
+          <w:lang w:val="en-GB"/>
+        </w:rPr>
+        <w:t xml:space="preserve">Because </w:t>
+      </w:r>
+      <w:r>
+        <w:rPr>
+          <w:lang w:val="en-GB"/>
+        </w:rPr>
+        <w:t>the</w:t>
+      </w:r>
+      <w:r>
+        <w:rPr>
+          <w:lang w:val="en-GB"/>
+        </w:rPr>
+        <w:t xml:space="preserve"> /guess route calls this:</w:t>
       </w:r>
     </w:p>
     <w:p>
       <w:pPr>
-        <w:pStyle w:val="Heading1"/>
-      </w:pPr>
-      <w:r>
-        <w:t>Word Selection (hangman/word_selection.py)</w:t>
+        <w:rPr>
+          <w:lang w:val="en-GB"/>
+        </w:rPr>
+      </w:pPr>
+      <w:r>
+        <w:rPr>
+          <w:lang w:val="en-GB"/>
+        </w:rPr>
+        <w:t xml:space="preserve">template = </w:t>
+      </w:r>
+      <w:proofErr w:type="spellStart"/>
+      <w:r>
+        <w:rPr>
+          <w:lang w:val="en-GB"/>
+        </w:rPr>
+        <w:t>hangman_</w:t>
+      </w:r>
+      <w:proofErr w:type="gramStart"/>
+      <w:r>
+        <w:rPr>
+          <w:lang w:val="en-GB"/>
+        </w:rPr>
+        <w:t>code.main</w:t>
+      </w:r>
+      <w:proofErr w:type="gramEnd"/>
+      <w:r>
+        <w:rPr>
+          <w:lang w:val="en-GB"/>
+        </w:rPr>
+        <w:t>.</w:t>
+      </w:r>
+      <w:proofErr w:type="gramStart"/>
+      <w:r>
+        <w:rPr>
+          <w:lang w:val="en-GB"/>
+        </w:rPr>
+        <w:t>guess</w:t>
+      </w:r>
+      <w:proofErr w:type="spellEnd"/>
+      <w:r>
+        <w:rPr>
+          <w:lang w:val="en-GB"/>
+        </w:rPr>
+        <w:t>(</w:t>
+      </w:r>
+      <w:proofErr w:type="gramEnd"/>
+      <w:r>
+        <w:rPr>
+          <w:lang w:val="en-GB"/>
+        </w:rPr>
+        <w:t>letter, "ABACUS")</w:t>
       </w:r>
     </w:p>
     <w:p>
-      <w:r>
-        <w:t>Purpose: Load and sanitise word lists and provide get_random_word().</w:t>
+      <w:pPr>
+        <w:rPr>
+          <w:lang w:val="en-GB"/>
+        </w:rPr>
+      </w:pPr>
+      <w:r>
+        <w:rPr>
+          <w:lang w:val="en-GB"/>
+        </w:rPr>
+        <w:t>You</w:t>
+      </w:r>
+      <w:r>
+        <w:rPr>
+          <w:lang w:val="en-GB"/>
+        </w:rPr>
+        <w:t xml:space="preserve"> need </w:t>
+      </w:r>
+      <w:r>
+        <w:rPr>
+          <w:b/>
+          <w:bCs/>
+          <w:lang w:val="en-GB"/>
+        </w:rPr>
+        <w:t>another file</w:t>
+      </w:r>
+      <w:r>
+        <w:rPr>
+          <w:lang w:val="en-GB"/>
+        </w:rPr>
+        <w:t>:</w:t>
       </w:r>
     </w:p>
     <w:p>
-      <w:r>
-        <w:t>- load_words(source='data/words.json')</w:t>
+      <w:pPr>
+        <w:rPr>
+          <w:lang w:val="en-GB"/>
+        </w:rPr>
+      </w:pPr>
+      <w:r>
+        <w:rPr>
+          <w:lang w:val="en-GB"/>
+        </w:rPr>
+        <w:t>hangman_code/main.py</w:t>
       </w:r>
     </w:p>
     <w:p>
-      <w:r>
-        <w:t>- sanitize_word(word)</w:t>
+      <w:pPr>
+        <w:rPr>
+          <w:lang w:val="en-GB"/>
+        </w:rPr>
+      </w:pPr>
+      <w:r>
+        <w:rPr>
+          <w:lang w:val="en-GB"/>
+        </w:rPr>
+        <w:t xml:space="preserve">That file must include a function named </w:t>
+      </w:r>
+      <w:proofErr w:type="gramStart"/>
+      <w:r>
+        <w:rPr>
+          <w:lang w:val="en-GB"/>
+        </w:rPr>
+        <w:t>guess(</w:t>
+      </w:r>
+      <w:proofErr w:type="gramEnd"/>
+      <w:r>
+        <w:rPr>
+          <w:lang w:val="en-GB"/>
+        </w:rPr>
+        <w:t>).</w:t>
       </w:r>
     </w:p>
     <w:p>
-      <w:r>
-        <w:t>- filter_words(words, min_length=4, max_length=10)</w:t>
+      <w:pPr>
+        <w:rPr>
+          <w:lang w:val="en-GB"/>
+        </w:rPr>
+      </w:pPr>
+      <w:r>
+        <w:rPr>
+          <w:lang w:val="en-GB"/>
+        </w:rPr>
+        <w:t xml:space="preserve">Your app </w:t>
+      </w:r>
+      <w:r>
+        <w:rPr>
+          <w:b/>
+          <w:bCs/>
+          <w:lang w:val="en-GB"/>
+        </w:rPr>
+        <w:t>will crash</w:t>
+      </w:r>
+      <w:r>
+        <w:rPr>
+          <w:lang w:val="en-GB"/>
+        </w:rPr>
+        <w:t xml:space="preserve"> without it.</w:t>
       </w:r>
     </w:p>
     <w:p>
-      <w:r>
-        <w:t>- get_random_word()</w:t>
+      <w:pPr>
+        <w:pStyle w:val="Heading1"/>
+      </w:pPr>
+      <w:r>
+        <w:t>Templates (templates/)</w:t>
       </w:r>
     </w:p>
     <w:p>
-      <w:pPr>
-        <w:pStyle w:val="Heading1"/>
-      </w:pPr>
-      <w:r>
-        <w:t>Persistence Store (External - JSON files)</w:t>
+      <w:r>
+        <w:t>Files: base.html, index.html, game.html, game_over.html, admin.html</w:t>
       </w:r>
     </w:p>
     <w:p>
-      <w:r>
-        <w:t>Purpose: Durable storage for word lists, saved games and optional scores. Implemented as JSON files under /data/.</w:t>
+      <w:pPr>
+        <w:pStyle w:val="Heading1"/>
+      </w:pPr>
+      <w:r>
+        <w:t>Static (static/)</w:t>
       </w:r>
     </w:p>
     <w:p>
       <w:r>
-        <w:t>- save_game_state(game_id, data, path='data/games.json')</w:t>
+        <w:t>Files: style.css, main.js (optional), hangman_stage_0.png ... hangman_stage_6.png</w:t>
       </w:r>
     </w:p>
     <w:p>
-      <w:r>
-        <w:t>- load_game_state(game_id, path='data/games.json')</w:t>
+      <w:pPr>
+        <w:pStyle w:val="Heading1"/>
+      </w:pPr>
+      <w:r>
+        <w:t>Word Selection (hangman/word_selection.py)</w:t>
       </w:r>
     </w:p>
     <w:p>
       <w:r>
-        <w:t>- delete_game_state(game_id, path='data/games.json')</w:t>
+        <w:t xml:space="preserve">Purpose: Load and </w:t>
+      </w:r>
+      <w:proofErr w:type="spellStart"/>
+      <w:r>
+        <w:t>sanitise</w:t>
+      </w:r>
+      <w:proofErr w:type="spellEnd"/>
+      <w:r>
+        <w:t xml:space="preserve"> word lists and provide </w:t>
+      </w:r>
+      <w:proofErr w:type="spellStart"/>
+      <w:r>
+        <w:t>get_random_</w:t>
+      </w:r>
+      <w:proofErr w:type="gramStart"/>
+      <w:r>
+        <w:t>word</w:t>
+      </w:r>
+      <w:proofErr w:type="spellEnd"/>
+      <w:r>
+        <w:t>(</w:t>
+      </w:r>
+      <w:proofErr w:type="gramEnd"/>
+      <w:r>
+        <w:t>).</w:t>
       </w:r>
     </w:p>
     <w:p>
       <w:r>
-        <w:t>- list_saved_games(path='data/games.json')</w:t>
+        <w:t xml:space="preserve">- </w:t>
+      </w:r>
+      <w:proofErr w:type="spellStart"/>
+      <w:r>
+        <w:t>load_words</w:t>
+      </w:r>
+      <w:proofErr w:type="spellEnd"/>
+      <w:r>
+        <w:t>(source='data/</w:t>
+      </w:r>
+      <w:proofErr w:type="spellStart"/>
+      <w:r>
+        <w:t>words.json</w:t>
+      </w:r>
+      <w:proofErr w:type="spellEnd"/>
+      <w:r>
+        <w:t>')</w:t>
       </w:r>
     </w:p>
     <w:p>
       <w:r>
-        <w:t>- load_word_list(path='data/words.json')</w:t>
+        <w:t xml:space="preserve">- </w:t>
+      </w:r>
+      <w:proofErr w:type="spellStart"/>
+      <w:r>
+        <w:t>sanitize_word</w:t>
+      </w:r>
+      <w:proofErr w:type="spellEnd"/>
+      <w:r>
+        <w:t>(word)</w:t>
       </w:r>
     </w:p>
     <w:p>
       <w:r>
-        <w:lastRenderedPageBreak/>
-        <w:t>- save_word_list(words, path='data/words.json')</w:t>
+        <w:t xml:space="preserve">- </w:t>
+      </w:r>
+      <w:proofErr w:type="spellStart"/>
+      <w:r>
+        <w:t>filter_</w:t>
+      </w:r>
+      <w:proofErr w:type="gramStart"/>
+      <w:r>
+        <w:t>words</w:t>
+      </w:r>
+      <w:proofErr w:type="spellEnd"/>
+      <w:r>
+        <w:t>(</w:t>
+      </w:r>
+      <w:proofErr w:type="gramEnd"/>
+      <w:r>
+        <w:t xml:space="preserve">words, </w:t>
+      </w:r>
+      <w:proofErr w:type="spellStart"/>
+      <w:r>
+        <w:t>min_length</w:t>
+      </w:r>
+      <w:proofErr w:type="spellEnd"/>
+      <w:r>
+        <w:t xml:space="preserve">=4, </w:t>
+      </w:r>
+      <w:proofErr w:type="spellStart"/>
+      <w:r>
+        <w:t>max_length</w:t>
+      </w:r>
+      <w:proofErr w:type="spellEnd"/>
+      <w:r>
+        <w:t>=10)</w:t>
       </w:r>
     </w:p>
     <w:p>
-      <w:pPr>
-        <w:pStyle w:val="Heading1"/>
-      </w:pPr>
-      <w:r>
-        <w:t>Tests (tests/)</w:t>
+      <w:r>
+        <w:t xml:space="preserve">- </w:t>
+      </w:r>
+      <w:proofErr w:type="spellStart"/>
+      <w:r>
+        <w:t>get_random_</w:t>
+      </w:r>
+      <w:proofErr w:type="gramStart"/>
+      <w:r>
+        <w:t>word</w:t>
+      </w:r>
+      <w:proofErr w:type="spellEnd"/>
+      <w:r>
+        <w:t>(</w:t>
+      </w:r>
+      <w:proofErr w:type="gramEnd"/>
+      <w:r>
+        <w:t>)</w:t>
       </w:r>
     </w:p>
     <w:p>
-      <w:r>
-        <w:t>Purpose: Pytest-based unit and integration tests. Use fixtures for predictable test state.</w:t>
+      <w:pPr>
+        <w:pStyle w:val="Heading1"/>
+      </w:pPr>
+      <w:r>
+        <w:lastRenderedPageBreak/>
+        <w:t>Persistence Store (External - JSON files)</w:t>
       </w:r>
     </w:p>
     <w:p>
       <w:r>
-        <w:t>- test_game.py - unit tests for Game class</w:t>
+        <w:t>Purpose: Durable storage for word lists, saved games and optional scores. Implemented as JSON files under /data/.</w:t>
       </w:r>
     </w:p>
     <w:p>
       <w:r>
-        <w:t>- test_word_selection.py - tests for word loading &amp; filtering</w:t>
+        <w:t xml:space="preserve">- </w:t>
+      </w:r>
+      <w:proofErr w:type="spellStart"/>
+      <w:r>
+        <w:t>save_game_</w:t>
+      </w:r>
+      <w:proofErr w:type="gramStart"/>
+      <w:r>
+        <w:t>state</w:t>
+      </w:r>
+      <w:proofErr w:type="spellEnd"/>
+      <w:r>
+        <w:t>(</w:t>
+      </w:r>
+      <w:proofErr w:type="spellStart"/>
+      <w:proofErr w:type="gramEnd"/>
+      <w:r>
+        <w:t>game_id</w:t>
+      </w:r>
+      <w:proofErr w:type="spellEnd"/>
+      <w:r>
+        <w:t>, data, path='data/</w:t>
+      </w:r>
+      <w:proofErr w:type="spellStart"/>
+      <w:r>
+        <w:t>games.json</w:t>
+      </w:r>
+      <w:proofErr w:type="spellEnd"/>
+      <w:r>
+        <w:t>')</w:t>
       </w:r>
     </w:p>
     <w:p>
       <w:r>
-        <w:t>- test_routes.py - integration tests using Flask test_client</w:t>
+        <w:t xml:space="preserve">- </w:t>
+      </w:r>
+      <w:proofErr w:type="spellStart"/>
+      <w:r>
+        <w:t>load_game_</w:t>
+      </w:r>
+      <w:proofErr w:type="gramStart"/>
+      <w:r>
+        <w:t>state</w:t>
+      </w:r>
+      <w:proofErr w:type="spellEnd"/>
+      <w:r>
+        <w:t>(</w:t>
+      </w:r>
+      <w:proofErr w:type="spellStart"/>
+      <w:proofErr w:type="gramEnd"/>
+      <w:r>
+        <w:t>game_id</w:t>
+      </w:r>
+      <w:proofErr w:type="spellEnd"/>
+      <w:r>
+        <w:t>, path='data/</w:t>
+      </w:r>
+      <w:proofErr w:type="spellStart"/>
+      <w:r>
+        <w:t>games.json</w:t>
+      </w:r>
+      <w:proofErr w:type="spellEnd"/>
+      <w:r>
+        <w:t>')</w:t>
       </w:r>
     </w:p>
     <w:p>
-      <w:pPr>
-        <w:pStyle w:val="Heading1"/>
-      </w:pPr>
-      <w:r>
-        <w:t>Data Flow Example</w:t>
+      <w:r>
+        <w:t xml:space="preserve">- </w:t>
+      </w:r>
+      <w:proofErr w:type="spellStart"/>
+      <w:r>
+        <w:t>delete_game_</w:t>
+      </w:r>
+      <w:proofErr w:type="gramStart"/>
+      <w:r>
+        <w:t>state</w:t>
+      </w:r>
+      <w:proofErr w:type="spellEnd"/>
+      <w:r>
+        <w:t>(</w:t>
+      </w:r>
+      <w:proofErr w:type="spellStart"/>
+      <w:proofErr w:type="gramEnd"/>
+      <w:r>
+        <w:t>game_id</w:t>
+      </w:r>
+      <w:proofErr w:type="spellEnd"/>
+      <w:r>
+        <w:t>, path='data/</w:t>
+      </w:r>
+      <w:proofErr w:type="spellStart"/>
+      <w:r>
+        <w:t>games.json</w:t>
+      </w:r>
+      <w:proofErr w:type="spellEnd"/>
+      <w:r>
+        <w:t>')</w:t>
       </w:r>
     </w:p>
     <w:p>
       <w:r>
-        <w:t>1. Player submits a guess via the browser to /guess (POST).</w:t>
+        <w:t xml:space="preserve">- </w:t>
+      </w:r>
+      <w:proofErr w:type="spellStart"/>
+      <w:r>
+        <w:t>list_saved_games</w:t>
+      </w:r>
+      <w:proofErr w:type="spellEnd"/>
+      <w:r>
+        <w:t>(path='data/</w:t>
+      </w:r>
+      <w:proofErr w:type="spellStart"/>
+      <w:r>
+        <w:t>games.json</w:t>
+      </w:r>
+      <w:proofErr w:type="spellEnd"/>
+      <w:r>
+        <w:t>')</w:t>
       </w:r>
     </w:p>
     <w:p>
       <w:r>
-        <w:t>2. routes.py retrieves current game state from session or persistence via persistence helper.</w:t>
+        <w:t xml:space="preserve">- </w:t>
+      </w:r>
+      <w:proofErr w:type="spellStart"/>
+      <w:r>
+        <w:t>load_word_list</w:t>
+      </w:r>
+      <w:proofErr w:type="spellEnd"/>
+      <w:r>
+        <w:t>(path='data/</w:t>
+      </w:r>
+      <w:proofErr w:type="spellStart"/>
+      <w:r>
+        <w:t>words.json</w:t>
+      </w:r>
+      <w:proofErr w:type="spellEnd"/>
+      <w:r>
+        <w:t>')</w:t>
       </w:r>
     </w:p>
     <w:p>
       <w:r>
-        <w:t>3. routes.py calls Game.make_guess(letter) to update state.</w:t>
+        <w:t xml:space="preserve">- </w:t>
+      </w:r>
+      <w:proofErr w:type="spellStart"/>
+      <w:r>
+        <w:t>save_word_</w:t>
+      </w:r>
+      <w:proofErr w:type="gramStart"/>
+      <w:r>
+        <w:t>list</w:t>
+      </w:r>
+      <w:proofErr w:type="spellEnd"/>
+      <w:r>
+        <w:t>(</w:t>
+      </w:r>
+      <w:proofErr w:type="gramEnd"/>
+      <w:r>
+        <w:t>words, path='data/</w:t>
+      </w:r>
+      <w:proofErr w:type="spellStart"/>
+      <w:r>
+        <w:t>words.json</w:t>
+      </w:r>
+      <w:proofErr w:type="spellEnd"/>
+      <w:r>
+        <w:t>')</w:t>
       </w:r>
     </w:p>
     <w:p>
-      <w:r>
-        <w:t>4. If persistence is enabled, routes.py invokes persistence.save_game_state() to persist the updated state.</w:t>
+      <w:pPr>
+        <w:pStyle w:val="Heading1"/>
+      </w:pPr>
+      <w:r>
+        <w:t>Tests (tests/)</w:t>
+      </w:r>
+    </w:p>
+    <w:p>
+      <w:r>
+        <w:t xml:space="preserve">Purpose: </w:t>
+      </w:r>
+      <w:proofErr w:type="spellStart"/>
+      <w:r>
+        <w:t>Pytest</w:t>
+      </w:r>
+      <w:proofErr w:type="spellEnd"/>
+      <w:r>
+        <w:t>-based unit and integration tests. Use fixtures for predictable test state.</w:t>
+      </w:r>
+    </w:p>
+    <w:p>
+      <w:r>
+        <w:t>- test_game.py - unit tests for Game class</w:t>
+      </w:r>
+    </w:p>
+    <w:p>
+      <w:r>
+        <w:t>- test_word_selection.py - tests for word loading &amp; filtering</w:t>
+      </w:r>
+    </w:p>
+    <w:p>
+      <w:r>
+        <w:t xml:space="preserve">- test_routes.py - integration tests using Flask </w:t>
+      </w:r>
+      <w:proofErr w:type="spellStart"/>
+      <w:r>
+        <w:t>test_client</w:t>
+      </w:r>
+      <w:proofErr w:type="spellEnd"/>
+    </w:p>
+    <w:p>
+      <w:pPr>
+        <w:pStyle w:val="Heading1"/>
+      </w:pPr>
+      <w:r>
+        <w:t>Data Flow Example</w:t>
+      </w:r>
+    </w:p>
+    <w:p>
+      <w:r>
+        <w:t>1. Player submits a guess via the browser to /guess (POST).</w:t>
+      </w:r>
+    </w:p>
+    <w:p>
+      <w:r>
+        <w:t>2. routes.py retrieves current game state from session or persistence via persistence helper.</w:t>
+      </w:r>
+    </w:p>
+    <w:p>
+      <w:r>
+        <w:t xml:space="preserve">3. routes.py calls </w:t>
+      </w:r>
+      <w:proofErr w:type="spellStart"/>
+      <w:r>
+        <w:t>Game.make_guess</w:t>
+      </w:r>
+      <w:proofErr w:type="spellEnd"/>
+      <w:r>
+        <w:t>(letter) to update state.</w:t>
+      </w:r>
+    </w:p>
+    <w:p>
+      <w:r>
+        <w:t xml:space="preserve">4. If persistence is enabled, routes.py invokes </w:t>
+      </w:r>
+      <w:proofErr w:type="spellStart"/>
+      <w:proofErr w:type="gramStart"/>
+      <w:r>
+        <w:t>persistence.save</w:t>
+      </w:r>
+      <w:proofErr w:type="gramEnd"/>
+      <w:r>
+        <w:t>_game_</w:t>
+      </w:r>
+      <w:proofErr w:type="gramStart"/>
+      <w:r>
+        <w:t>state</w:t>
+      </w:r>
+      <w:proofErr w:type="spellEnd"/>
+      <w:r>
+        <w:t>(</w:t>
+      </w:r>
+      <w:proofErr w:type="gramEnd"/>
+      <w:r>
+        <w:t xml:space="preserve">) to </w:t>
+      </w:r>
+      <w:proofErr w:type="gramStart"/>
+      <w:r>
+        <w:t>persist</w:t>
+      </w:r>
+      <w:proofErr w:type="gramEnd"/>
+      <w:r>
+        <w:t xml:space="preserve"> the updated state.</w:t>
       </w:r>
     </w:p>
     <w:p>
@@ -326,6 +1220,9 @@
     </w:p>
     <w:p>
       <w:r>
+        <w:rPr>
+          <w:noProof/>
+        </w:rPr>
         <w:lastRenderedPageBreak/>
         <w:drawing>
           <wp:inline distT="0" distB="0" distL="0" distR="0" wp14:anchorId="1288CD3E" wp14:editId="23097D0C">
@@ -547,6 +1444,304 @@
       </w:rPr>
     </w:lvl>
   </w:abstractNum>
+  <w:abstractNum w:abstractNumId="9" w15:restartNumberingAfterBreak="0">
+    <w:nsid w:val="1CBC04A3"/>
+    <w:multiLevelType w:val="multilevel"/>
+    <w:tmpl w:val="1E38C450"/>
+    <w:lvl w:ilvl="0">
+      <w:start w:val="1"/>
+      <w:numFmt w:val="bullet"/>
+      <w:lvlText w:val=""/>
+      <w:lvlJc w:val="left"/>
+      <w:pPr>
+        <w:tabs>
+          <w:tab w:val="num" w:pos="720"/>
+        </w:tabs>
+        <w:ind w:left="720" w:hanging="360"/>
+      </w:pPr>
+      <w:rPr>
+        <w:rFonts w:ascii="Symbol" w:hAnsi="Symbol" w:hint="default"/>
+        <w:sz w:val="20"/>
+      </w:rPr>
+    </w:lvl>
+    <w:lvl w:ilvl="1" w:tentative="1">
+      <w:start w:val="1"/>
+      <w:numFmt w:val="bullet"/>
+      <w:lvlText w:val="o"/>
+      <w:lvlJc w:val="left"/>
+      <w:pPr>
+        <w:tabs>
+          <w:tab w:val="num" w:pos="1440"/>
+        </w:tabs>
+        <w:ind w:left="1440" w:hanging="360"/>
+      </w:pPr>
+      <w:rPr>
+        <w:rFonts w:ascii="Courier New" w:hAnsi="Courier New" w:hint="default"/>
+        <w:sz w:val="20"/>
+      </w:rPr>
+    </w:lvl>
+    <w:lvl w:ilvl="2" w:tentative="1">
+      <w:start w:val="1"/>
+      <w:numFmt w:val="bullet"/>
+      <w:lvlText w:val=""/>
+      <w:lvlJc w:val="left"/>
+      <w:pPr>
+        <w:tabs>
+          <w:tab w:val="num" w:pos="2160"/>
+        </w:tabs>
+        <w:ind w:left="2160" w:hanging="360"/>
+      </w:pPr>
+      <w:rPr>
+        <w:rFonts w:ascii="Wingdings" w:hAnsi="Wingdings" w:hint="default"/>
+        <w:sz w:val="20"/>
+      </w:rPr>
+    </w:lvl>
+    <w:lvl w:ilvl="3" w:tentative="1">
+      <w:start w:val="1"/>
+      <w:numFmt w:val="bullet"/>
+      <w:lvlText w:val=""/>
+      <w:lvlJc w:val="left"/>
+      <w:pPr>
+        <w:tabs>
+          <w:tab w:val="num" w:pos="2880"/>
+        </w:tabs>
+        <w:ind w:left="2880" w:hanging="360"/>
+      </w:pPr>
+      <w:rPr>
+        <w:rFonts w:ascii="Wingdings" w:hAnsi="Wingdings" w:hint="default"/>
+        <w:sz w:val="20"/>
+      </w:rPr>
+    </w:lvl>
+    <w:lvl w:ilvl="4" w:tentative="1">
+      <w:start w:val="1"/>
+      <w:numFmt w:val="bullet"/>
+      <w:lvlText w:val=""/>
+      <w:lvlJc w:val="left"/>
+      <w:pPr>
+        <w:tabs>
+          <w:tab w:val="num" w:pos="3600"/>
+        </w:tabs>
+        <w:ind w:left="3600" w:hanging="360"/>
+      </w:pPr>
+      <w:rPr>
+        <w:rFonts w:ascii="Wingdings" w:hAnsi="Wingdings" w:hint="default"/>
+        <w:sz w:val="20"/>
+      </w:rPr>
+    </w:lvl>
+    <w:lvl w:ilvl="5" w:tentative="1">
+      <w:start w:val="1"/>
+      <w:numFmt w:val="bullet"/>
+      <w:lvlText w:val=""/>
+      <w:lvlJc w:val="left"/>
+      <w:pPr>
+        <w:tabs>
+          <w:tab w:val="num" w:pos="4320"/>
+        </w:tabs>
+        <w:ind w:left="4320" w:hanging="360"/>
+      </w:pPr>
+      <w:rPr>
+        <w:rFonts w:ascii="Wingdings" w:hAnsi="Wingdings" w:hint="default"/>
+        <w:sz w:val="20"/>
+      </w:rPr>
+    </w:lvl>
+    <w:lvl w:ilvl="6" w:tentative="1">
+      <w:start w:val="1"/>
+      <w:numFmt w:val="bullet"/>
+      <w:lvlText w:val=""/>
+      <w:lvlJc w:val="left"/>
+      <w:pPr>
+        <w:tabs>
+          <w:tab w:val="num" w:pos="5040"/>
+        </w:tabs>
+        <w:ind w:left="5040" w:hanging="360"/>
+      </w:pPr>
+      <w:rPr>
+        <w:rFonts w:ascii="Wingdings" w:hAnsi="Wingdings" w:hint="default"/>
+        <w:sz w:val="20"/>
+      </w:rPr>
+    </w:lvl>
+    <w:lvl w:ilvl="7" w:tentative="1">
+      <w:start w:val="1"/>
+      <w:numFmt w:val="bullet"/>
+      <w:lvlText w:val=""/>
+      <w:lvlJc w:val="left"/>
+      <w:pPr>
+        <w:tabs>
+          <w:tab w:val="num" w:pos="5760"/>
+        </w:tabs>
+        <w:ind w:left="5760" w:hanging="360"/>
+      </w:pPr>
+      <w:rPr>
+        <w:rFonts w:ascii="Wingdings" w:hAnsi="Wingdings" w:hint="default"/>
+        <w:sz w:val="20"/>
+      </w:rPr>
+    </w:lvl>
+    <w:lvl w:ilvl="8" w:tentative="1">
+      <w:start w:val="1"/>
+      <w:numFmt w:val="bullet"/>
+      <w:lvlText w:val=""/>
+      <w:lvlJc w:val="left"/>
+      <w:pPr>
+        <w:tabs>
+          <w:tab w:val="num" w:pos="6480"/>
+        </w:tabs>
+        <w:ind w:left="6480" w:hanging="360"/>
+      </w:pPr>
+      <w:rPr>
+        <w:rFonts w:ascii="Wingdings" w:hAnsi="Wingdings" w:hint="default"/>
+        <w:sz w:val="20"/>
+      </w:rPr>
+    </w:lvl>
+  </w:abstractNum>
+  <w:abstractNum w:abstractNumId="10" w15:restartNumberingAfterBreak="0">
+    <w:nsid w:val="42B55E64"/>
+    <w:multiLevelType w:val="multilevel"/>
+    <w:tmpl w:val="DEBC4FFC"/>
+    <w:lvl w:ilvl="0">
+      <w:start w:val="1"/>
+      <w:numFmt w:val="bullet"/>
+      <w:lvlText w:val=""/>
+      <w:lvlJc w:val="left"/>
+      <w:pPr>
+        <w:tabs>
+          <w:tab w:val="num" w:pos="720"/>
+        </w:tabs>
+        <w:ind w:left="720" w:hanging="360"/>
+      </w:pPr>
+      <w:rPr>
+        <w:rFonts w:ascii="Symbol" w:hAnsi="Symbol" w:hint="default"/>
+        <w:sz w:val="20"/>
+      </w:rPr>
+    </w:lvl>
+    <w:lvl w:ilvl="1" w:tentative="1">
+      <w:start w:val="1"/>
+      <w:numFmt w:val="bullet"/>
+      <w:lvlText w:val="o"/>
+      <w:lvlJc w:val="left"/>
+      <w:pPr>
+        <w:tabs>
+          <w:tab w:val="num" w:pos="1440"/>
+        </w:tabs>
+        <w:ind w:left="1440" w:hanging="360"/>
+      </w:pPr>
+      <w:rPr>
+        <w:rFonts w:ascii="Courier New" w:hAnsi="Courier New" w:hint="default"/>
+        <w:sz w:val="20"/>
+      </w:rPr>
+    </w:lvl>
+    <w:lvl w:ilvl="2" w:tentative="1">
+      <w:start w:val="1"/>
+      <w:numFmt w:val="bullet"/>
+      <w:lvlText w:val=""/>
+      <w:lvlJc w:val="left"/>
+      <w:pPr>
+        <w:tabs>
+          <w:tab w:val="num" w:pos="2160"/>
+        </w:tabs>
+        <w:ind w:left="2160" w:hanging="360"/>
+      </w:pPr>
+      <w:rPr>
+        <w:rFonts w:ascii="Wingdings" w:hAnsi="Wingdings" w:hint="default"/>
+        <w:sz w:val="20"/>
+      </w:rPr>
+    </w:lvl>
+    <w:lvl w:ilvl="3" w:tentative="1">
+      <w:start w:val="1"/>
+      <w:numFmt w:val="bullet"/>
+      <w:lvlText w:val=""/>
+      <w:lvlJc w:val="left"/>
+      <w:pPr>
+        <w:tabs>
+          <w:tab w:val="num" w:pos="2880"/>
+        </w:tabs>
+        <w:ind w:left="2880" w:hanging="360"/>
+      </w:pPr>
+      <w:rPr>
+        <w:rFonts w:ascii="Wingdings" w:hAnsi="Wingdings" w:hint="default"/>
+        <w:sz w:val="20"/>
+      </w:rPr>
+    </w:lvl>
+    <w:lvl w:ilvl="4" w:tentative="1">
+      <w:start w:val="1"/>
+      <w:numFmt w:val="bullet"/>
+      <w:lvlText w:val=""/>
+      <w:lvlJc w:val="left"/>
+      <w:pPr>
+        <w:tabs>
+          <w:tab w:val="num" w:pos="3600"/>
+        </w:tabs>
+        <w:ind w:left="3600" w:hanging="360"/>
+      </w:pPr>
+      <w:rPr>
+        <w:rFonts w:ascii="Wingdings" w:hAnsi="Wingdings" w:hint="default"/>
+        <w:sz w:val="20"/>
+      </w:rPr>
+    </w:lvl>
+    <w:lvl w:ilvl="5" w:tentative="1">
+      <w:start w:val="1"/>
+      <w:numFmt w:val="bullet"/>
+      <w:lvlText w:val=""/>
+      <w:lvlJc w:val="left"/>
+      <w:pPr>
+        <w:tabs>
+          <w:tab w:val="num" w:pos="4320"/>
+        </w:tabs>
+        <w:ind w:left="4320" w:hanging="360"/>
+      </w:pPr>
+      <w:rPr>
+        <w:rFonts w:ascii="Wingdings" w:hAnsi="Wingdings" w:hint="default"/>
+        <w:sz w:val="20"/>
+      </w:rPr>
+    </w:lvl>
+    <w:lvl w:ilvl="6" w:tentative="1">
+      <w:start w:val="1"/>
+      <w:numFmt w:val="bullet"/>
+      <w:lvlText w:val=""/>
+      <w:lvlJc w:val="left"/>
+      <w:pPr>
+        <w:tabs>
+          <w:tab w:val="num" w:pos="5040"/>
+        </w:tabs>
+        <w:ind w:left="5040" w:hanging="360"/>
+      </w:pPr>
+      <w:rPr>
+        <w:rFonts w:ascii="Wingdings" w:hAnsi="Wingdings" w:hint="default"/>
+        <w:sz w:val="20"/>
+      </w:rPr>
+    </w:lvl>
+    <w:lvl w:ilvl="7" w:tentative="1">
+      <w:start w:val="1"/>
+      <w:numFmt w:val="bullet"/>
+      <w:lvlText w:val=""/>
+      <w:lvlJc w:val="left"/>
+      <w:pPr>
+        <w:tabs>
+          <w:tab w:val="num" w:pos="5760"/>
+        </w:tabs>
+        <w:ind w:left="5760" w:hanging="360"/>
+      </w:pPr>
+      <w:rPr>
+        <w:rFonts w:ascii="Wingdings" w:hAnsi="Wingdings" w:hint="default"/>
+        <w:sz w:val="20"/>
+      </w:rPr>
+    </w:lvl>
+    <w:lvl w:ilvl="8" w:tentative="1">
+      <w:start w:val="1"/>
+      <w:numFmt w:val="bullet"/>
+      <w:lvlText w:val=""/>
+      <w:lvlJc w:val="left"/>
+      <w:pPr>
+        <w:tabs>
+          <w:tab w:val="num" w:pos="6480"/>
+        </w:tabs>
+        <w:ind w:left="6480" w:hanging="360"/>
+      </w:pPr>
+      <w:rPr>
+        <w:rFonts w:ascii="Wingdings" w:hAnsi="Wingdings" w:hint="default"/>
+        <w:sz w:val="20"/>
+      </w:rPr>
+    </w:lvl>
+  </w:abstractNum>
   <w:num w:numId="1" w16cid:durableId="1650597650">
     <w:abstractNumId w:val="8"/>
   </w:num>
@@ -573,6 +1768,12 @@
   </w:num>
   <w:num w:numId="9" w16cid:durableId="42413790">
     <w:abstractNumId w:val="0"/>
+  </w:num>
+  <w:num w:numId="10" w16cid:durableId="2053386038">
+    <w:abstractNumId w:val="10"/>
+  </w:num>
+  <w:num w:numId="11" w16cid:durableId="1756440515">
+    <w:abstractNumId w:val="9"/>
   </w:num>
 </w:numbering>
 </file>
@@ -1180,7 +2381,6 @@
   <w:style w:type="character" w:default="1" w:styleId="DefaultParagraphFont">
     <w:name w:val="Default Paragraph Font"/>
     <w:uiPriority w:val="1"/>
-    <w:semiHidden/>
     <w:unhideWhenUsed/>
   </w:style>
   <w:style w:type="table" w:default="1" w:styleId="TableNormal">

</xml_diff>